<commit_message>
Revised film strip and scene 1-3
</commit_message>
<xml_diff>
--- a/Final Animation Film Strip.docx
+++ b/Final Animation Film Strip.docx
@@ -16,6 +16,561 @@
           <w:docGrid w:linePitch="360"/>
         </w:sectPr>
       </w:pPr>
+      <w:r>
+        <w:rPr>
+          <w:rFonts w:ascii="Times New Roman" w:hAnsi="Times New Roman" w:cs="Times New Roman"/>
+          <w:b/>
+          <w:bCs/>
+          <w:noProof/>
+        </w:rPr>
+        <w:drawing>
+          <wp:anchor distT="0" distB="0" distL="114300" distR="114300" simplePos="0" relativeHeight="251682816" behindDoc="1" locked="0" layoutInCell="1" allowOverlap="1" wp14:anchorId="478E7B7F" wp14:editId="5027C031">
+            <wp:simplePos x="0" y="0"/>
+            <wp:positionH relativeFrom="column">
+              <wp:posOffset>4828540</wp:posOffset>
+            </wp:positionH>
+            <wp:positionV relativeFrom="paragraph">
+              <wp:posOffset>5699760</wp:posOffset>
+            </wp:positionV>
+            <wp:extent cx="2218690" cy="1663700"/>
+            <wp:effectExtent l="0" t="0" r="3810" b="0"/>
+            <wp:wrapTight wrapText="bothSides">
+              <wp:wrapPolygon edited="0">
+                <wp:start x="0" y="0"/>
+                <wp:lineTo x="0" y="21435"/>
+                <wp:lineTo x="21513" y="21435"/>
+                <wp:lineTo x="21513" y="0"/>
+                <wp:lineTo x="0" y="0"/>
+              </wp:wrapPolygon>
+            </wp:wrapTight>
+            <wp:docPr id="8" name="Picture 8" descr="A picture containing outdoor, night&#10;&#10;Description automatically generated"/>
+            <wp:cNvGraphicFramePr>
+              <a:graphicFrameLocks xmlns:a="http://schemas.openxmlformats.org/drawingml/2006/main" noChangeAspect="1"/>
+            </wp:cNvGraphicFramePr>
+            <a:graphic xmlns:a="http://schemas.openxmlformats.org/drawingml/2006/main">
+              <a:graphicData uri="http://schemas.openxmlformats.org/drawingml/2006/picture">
+                <pic:pic xmlns:pic="http://schemas.openxmlformats.org/drawingml/2006/picture">
+                  <pic:nvPicPr>
+                    <pic:cNvPr id="8" name="Picture 8" descr="A picture containing outdoor, night&#10;&#10;Description automatically generated"/>
+                    <pic:cNvPicPr/>
+                  </pic:nvPicPr>
+                  <pic:blipFill>
+                    <a:blip r:embed="rId4" cstate="print">
+                      <a:extLst>
+                        <a:ext uri="{28A0092B-C50C-407E-A947-70E740481C1C}">
+                          <a14:useLocalDpi xmlns:a14="http://schemas.microsoft.com/office/drawing/2010/main" val="0"/>
+                        </a:ext>
+                      </a:extLst>
+                    </a:blip>
+                    <a:stretch>
+                      <a:fillRect/>
+                    </a:stretch>
+                  </pic:blipFill>
+                  <pic:spPr>
+                    <a:xfrm>
+                      <a:off x="0" y="0"/>
+                      <a:ext cx="2218690" cy="1663700"/>
+                    </a:xfrm>
+                    <a:prstGeom prst="rect">
+                      <a:avLst/>
+                    </a:prstGeom>
+                  </pic:spPr>
+                </pic:pic>
+              </a:graphicData>
+            </a:graphic>
+            <wp14:sizeRelH relativeFrom="page">
+              <wp14:pctWidth>0</wp14:pctWidth>
+            </wp14:sizeRelH>
+            <wp14:sizeRelV relativeFrom="page">
+              <wp14:pctHeight>0</wp14:pctHeight>
+            </wp14:sizeRelV>
+          </wp:anchor>
+        </w:drawing>
+      </w:r>
+      <w:r>
+        <w:rPr>
+          <w:rFonts w:ascii="Times New Roman" w:hAnsi="Times New Roman" w:cs="Times New Roman"/>
+          <w:b/>
+          <w:bCs/>
+          <w:noProof/>
+        </w:rPr>
+        <w:drawing>
+          <wp:anchor distT="0" distB="0" distL="114300" distR="114300" simplePos="0" relativeHeight="251681792" behindDoc="1" locked="0" layoutInCell="1" allowOverlap="1" wp14:anchorId="6964B4E9" wp14:editId="03ABF17E">
+            <wp:simplePos x="0" y="0"/>
+            <wp:positionH relativeFrom="column">
+              <wp:posOffset>4748983</wp:posOffset>
+            </wp:positionH>
+            <wp:positionV relativeFrom="paragraph">
+              <wp:posOffset>3913686</wp:posOffset>
+            </wp:positionV>
+            <wp:extent cx="2378075" cy="1783080"/>
+            <wp:effectExtent l="0" t="0" r="0" b="0"/>
+            <wp:wrapTight wrapText="bothSides">
+              <wp:wrapPolygon edited="0">
+                <wp:start x="0" y="0"/>
+                <wp:lineTo x="0" y="21385"/>
+                <wp:lineTo x="21456" y="21385"/>
+                <wp:lineTo x="21456" y="0"/>
+                <wp:lineTo x="0" y="0"/>
+              </wp:wrapPolygon>
+            </wp:wrapTight>
+            <wp:docPr id="7" name="Picture 7" descr="A picture containing outdoor, night, crowd&#10;&#10;Description automatically generated"/>
+            <wp:cNvGraphicFramePr>
+              <a:graphicFrameLocks xmlns:a="http://schemas.openxmlformats.org/drawingml/2006/main" noChangeAspect="1"/>
+            </wp:cNvGraphicFramePr>
+            <a:graphic xmlns:a="http://schemas.openxmlformats.org/drawingml/2006/main">
+              <a:graphicData uri="http://schemas.openxmlformats.org/drawingml/2006/picture">
+                <pic:pic xmlns:pic="http://schemas.openxmlformats.org/drawingml/2006/picture">
+                  <pic:nvPicPr>
+                    <pic:cNvPr id="7" name="Picture 7" descr="A picture containing outdoor, night, crowd&#10;&#10;Description automatically generated"/>
+                    <pic:cNvPicPr/>
+                  </pic:nvPicPr>
+                  <pic:blipFill>
+                    <a:blip r:embed="rId5" cstate="print">
+                      <a:extLst>
+                        <a:ext uri="{28A0092B-C50C-407E-A947-70E740481C1C}">
+                          <a14:useLocalDpi xmlns:a14="http://schemas.microsoft.com/office/drawing/2010/main" val="0"/>
+                        </a:ext>
+                      </a:extLst>
+                    </a:blip>
+                    <a:stretch>
+                      <a:fillRect/>
+                    </a:stretch>
+                  </pic:blipFill>
+                  <pic:spPr>
+                    <a:xfrm>
+                      <a:off x="0" y="0"/>
+                      <a:ext cx="2378075" cy="1783080"/>
+                    </a:xfrm>
+                    <a:prstGeom prst="rect">
+                      <a:avLst/>
+                    </a:prstGeom>
+                  </pic:spPr>
+                </pic:pic>
+              </a:graphicData>
+            </a:graphic>
+            <wp14:sizeRelH relativeFrom="page">
+              <wp14:pctWidth>0</wp14:pctWidth>
+            </wp14:sizeRelH>
+            <wp14:sizeRelV relativeFrom="page">
+              <wp14:pctHeight>0</wp14:pctHeight>
+            </wp14:sizeRelV>
+          </wp:anchor>
+        </w:drawing>
+      </w:r>
+      <w:r>
+        <w:rPr>
+          <w:rFonts w:ascii="Times New Roman" w:hAnsi="Times New Roman" w:cs="Times New Roman"/>
+          <w:b/>
+          <w:bCs/>
+          <w:noProof/>
+        </w:rPr>
+        <w:drawing>
+          <wp:anchor distT="0" distB="0" distL="114300" distR="114300" simplePos="0" relativeHeight="251680768" behindDoc="1" locked="0" layoutInCell="1" allowOverlap="1" wp14:anchorId="5822F74D" wp14:editId="5981A6CE">
+            <wp:simplePos x="0" y="0"/>
+            <wp:positionH relativeFrom="column">
+              <wp:posOffset>4662987</wp:posOffset>
+            </wp:positionH>
+            <wp:positionV relativeFrom="paragraph">
+              <wp:posOffset>2031184</wp:posOffset>
+            </wp:positionV>
+            <wp:extent cx="2510790" cy="1882775"/>
+            <wp:effectExtent l="0" t="0" r="3810" b="0"/>
+            <wp:wrapTight wrapText="bothSides">
+              <wp:wrapPolygon edited="0">
+                <wp:start x="0" y="0"/>
+                <wp:lineTo x="0" y="21418"/>
+                <wp:lineTo x="21524" y="21418"/>
+                <wp:lineTo x="21524" y="0"/>
+                <wp:lineTo x="0" y="0"/>
+              </wp:wrapPolygon>
+            </wp:wrapTight>
+            <wp:docPr id="6" name="Picture 6" descr="A picture containing outdoor, night, crowd&#10;&#10;Description automatically generated"/>
+            <wp:cNvGraphicFramePr>
+              <a:graphicFrameLocks xmlns:a="http://schemas.openxmlformats.org/drawingml/2006/main" noChangeAspect="1"/>
+            </wp:cNvGraphicFramePr>
+            <a:graphic xmlns:a="http://schemas.openxmlformats.org/drawingml/2006/main">
+              <a:graphicData uri="http://schemas.openxmlformats.org/drawingml/2006/picture">
+                <pic:pic xmlns:pic="http://schemas.openxmlformats.org/drawingml/2006/picture">
+                  <pic:nvPicPr>
+                    <pic:cNvPr id="6" name="Picture 6" descr="A picture containing outdoor, night, crowd&#10;&#10;Description automatically generated"/>
+                    <pic:cNvPicPr/>
+                  </pic:nvPicPr>
+                  <pic:blipFill>
+                    <a:blip r:embed="rId6" cstate="print">
+                      <a:extLst>
+                        <a:ext uri="{28A0092B-C50C-407E-A947-70E740481C1C}">
+                          <a14:useLocalDpi xmlns:a14="http://schemas.microsoft.com/office/drawing/2010/main" val="0"/>
+                        </a:ext>
+                      </a:extLst>
+                    </a:blip>
+                    <a:stretch>
+                      <a:fillRect/>
+                    </a:stretch>
+                  </pic:blipFill>
+                  <pic:spPr>
+                    <a:xfrm>
+                      <a:off x="0" y="0"/>
+                      <a:ext cx="2510790" cy="1882775"/>
+                    </a:xfrm>
+                    <a:prstGeom prst="rect">
+                      <a:avLst/>
+                    </a:prstGeom>
+                  </pic:spPr>
+                </pic:pic>
+              </a:graphicData>
+            </a:graphic>
+            <wp14:sizeRelH relativeFrom="page">
+              <wp14:pctWidth>0</wp14:pctWidth>
+            </wp14:sizeRelH>
+            <wp14:sizeRelV relativeFrom="page">
+              <wp14:pctHeight>0</wp14:pctHeight>
+            </wp14:sizeRelV>
+          </wp:anchor>
+        </w:drawing>
+      </w:r>
+      <w:r>
+        <w:rPr>
+          <w:rFonts w:ascii="Times New Roman" w:hAnsi="Times New Roman" w:cs="Times New Roman"/>
+          <w:b/>
+          <w:bCs/>
+          <w:noProof/>
+        </w:rPr>
+        <mc:AlternateContent>
+          <mc:Choice Requires="wps">
+            <w:drawing>
+              <wp:anchor distT="0" distB="0" distL="114300" distR="114300" simplePos="0" relativeHeight="251679744" behindDoc="0" locked="0" layoutInCell="1" allowOverlap="1" wp14:anchorId="5D046111" wp14:editId="4437896B">
+                <wp:simplePos x="0" y="0"/>
+                <wp:positionH relativeFrom="column">
+                  <wp:posOffset>5029200</wp:posOffset>
+                </wp:positionH>
+                <wp:positionV relativeFrom="paragraph">
+                  <wp:posOffset>141514</wp:posOffset>
+                </wp:positionV>
+                <wp:extent cx="2122714" cy="283029"/>
+                <wp:effectExtent l="0" t="0" r="11430" b="9525"/>
+                <wp:wrapNone/>
+                <wp:docPr id="2" name="Text Box 2"/>
+                <wp:cNvGraphicFramePr/>
+                <a:graphic xmlns:a="http://schemas.openxmlformats.org/drawingml/2006/main">
+                  <a:graphicData uri="http://schemas.microsoft.com/office/word/2010/wordprocessingShape">
+                    <wps:wsp>
+                      <wps:cNvSpPr txBox="1"/>
+                      <wps:spPr>
+                        <a:xfrm>
+                          <a:off x="0" y="0"/>
+                          <a:ext cx="2122714" cy="283029"/>
+                        </a:xfrm>
+                        <a:prstGeom prst="rect">
+                          <a:avLst/>
+                        </a:prstGeom>
+                        <a:solidFill>
+                          <a:schemeClr val="lt1"/>
+                        </a:solidFill>
+                        <a:ln w="6350">
+                          <a:solidFill>
+                            <a:prstClr val="black"/>
+                          </a:solidFill>
+                        </a:ln>
+                      </wps:spPr>
+                      <wps:txbx>
+                        <w:txbxContent>
+                          <w:p>
+                            <w:pPr>
+                              <w:rPr>
+                                <w:rFonts w:ascii="Times New Roman" w:hAnsi="Times New Roman" w:cs="Times New Roman"/>
+                              </w:rPr>
+                            </w:pPr>
+                            <w:r>
+                              <w:rPr>
+                                <w:rFonts w:ascii="Times New Roman" w:hAnsi="Times New Roman" w:cs="Times New Roman"/>
+                              </w:rPr>
+                              <w:t xml:space="preserve">Images </w:t>
+                            </w:r>
+                            <w:r>
+                              <w:rPr>
+                                <w:rFonts w:ascii="Times New Roman" w:hAnsi="Times New Roman" w:cs="Times New Roman"/>
+                              </w:rPr>
+                              <w:t>9-12: Andrew Brown</w:t>
+                            </w:r>
+                          </w:p>
+                          <w:p>
+                            <w:pPr>
+                              <w:rPr>
+                                <w:rFonts w:ascii="Times New Roman" w:hAnsi="Times New Roman" w:cs="Times New Roman"/>
+                              </w:rPr>
+                            </w:pPr>
+                          </w:p>
+                        </w:txbxContent>
+                      </wps:txbx>
+                      <wps:bodyPr rot="0" spcFirstLastPara="0" vertOverflow="overflow" horzOverflow="overflow" vert="horz" wrap="square" lIns="91440" tIns="45720" rIns="91440" bIns="45720" numCol="1" spcCol="0" rtlCol="0" fromWordArt="0" anchor="t" anchorCtr="0" forceAA="0" compatLnSpc="1">
+                        <a:prstTxWarp prst="textNoShape">
+                          <a:avLst/>
+                        </a:prstTxWarp>
+                        <a:noAutofit/>
+                      </wps:bodyPr>
+                    </wps:wsp>
+                  </a:graphicData>
+                </a:graphic>
+                <wp14:sizeRelV relativeFrom="margin">
+                  <wp14:pctHeight>0</wp14:pctHeight>
+                </wp14:sizeRelV>
+              </wp:anchor>
+            </w:drawing>
+          </mc:Choice>
+          <mc:Fallback>
+            <w:pict>
+              <v:shapetype w14:anchorId="5D046111" id="_x0000_t202" coordsize="21600,21600" o:spt="202" path="m,l,21600r21600,l21600,xe">
+                <v:stroke joinstyle="miter"/>
+                <v:path gradientshapeok="t" o:connecttype="rect"/>
+              </v:shapetype>
+              <v:shape id="Text Box 2" o:spid="_x0000_s1026" type="#_x0000_t202" style="position:absolute;margin-left:396pt;margin-top:11.15pt;width:167.15pt;height:22.3pt;z-index:251679744;visibility:visible;mso-wrap-style:square;mso-height-percent:0;mso-wrap-distance-left:9pt;mso-wrap-distance-top:0;mso-wrap-distance-right:9pt;mso-wrap-distance-bottom:0;mso-position-horizontal:absolute;mso-position-horizontal-relative:text;mso-position-vertical:absolute;mso-position-vertical-relative:text;mso-height-percent:0;mso-height-relative:margin;v-text-anchor:top" o:gfxdata="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" fillcolor="white [3201]" strokeweight=".5pt">
+                <v:textbox>
+                  <w:txbxContent>
+                    <w:p>
+                      <w:pPr>
+                        <w:rPr>
+                          <w:rFonts w:ascii="Times New Roman" w:hAnsi="Times New Roman" w:cs="Times New Roman"/>
+                        </w:rPr>
+                      </w:pPr>
+                      <w:r>
+                        <w:rPr>
+                          <w:rFonts w:ascii="Times New Roman" w:hAnsi="Times New Roman" w:cs="Times New Roman"/>
+                        </w:rPr>
+                        <w:t xml:space="preserve">Images </w:t>
+                      </w:r>
+                      <w:r>
+                        <w:rPr>
+                          <w:rFonts w:ascii="Times New Roman" w:hAnsi="Times New Roman" w:cs="Times New Roman"/>
+                        </w:rPr>
+                        <w:t>9-12: Andrew Brown</w:t>
+                      </w:r>
+                    </w:p>
+                    <w:p>
+                      <w:pPr>
+                        <w:rPr>
+                          <w:rFonts w:ascii="Times New Roman" w:hAnsi="Times New Roman" w:cs="Times New Roman"/>
+                        </w:rPr>
+                      </w:pPr>
+                    </w:p>
+                  </w:txbxContent>
+                </v:textbox>
+              </v:shape>
+            </w:pict>
+          </mc:Fallback>
+        </mc:AlternateContent>
+      </w:r>
+      <w:r>
+        <w:rPr>
+          <w:rFonts w:ascii="Times New Roman" w:hAnsi="Times New Roman" w:cs="Times New Roman"/>
+          <w:b/>
+          <w:bCs/>
+          <w:noProof/>
+        </w:rPr>
+        <w:drawing>
+          <wp:anchor distT="0" distB="0" distL="114300" distR="114300" simplePos="0" relativeHeight="251671552" behindDoc="1" locked="0" layoutInCell="1" allowOverlap="1" wp14:anchorId="5FF33708" wp14:editId="6E41085E">
+            <wp:simplePos x="0" y="0"/>
+            <wp:positionH relativeFrom="column">
+              <wp:posOffset>2352766</wp:posOffset>
+            </wp:positionH>
+            <wp:positionV relativeFrom="paragraph">
+              <wp:posOffset>2141855</wp:posOffset>
+            </wp:positionV>
+            <wp:extent cx="2301240" cy="1720215"/>
+            <wp:effectExtent l="0" t="0" r="0" b="0"/>
+            <wp:wrapTight wrapText="bothSides">
+              <wp:wrapPolygon edited="0">
+                <wp:start x="0" y="0"/>
+                <wp:lineTo x="0" y="21369"/>
+                <wp:lineTo x="21457" y="21369"/>
+                <wp:lineTo x="21457" y="0"/>
+                <wp:lineTo x="0" y="0"/>
+              </wp:wrapPolygon>
+            </wp:wrapTight>
+            <wp:docPr id="14" name="Picture 14" descr="A picture containing outdoor, night, crowd&#10;&#10;Description automatically generated"/>
+            <wp:cNvGraphicFramePr>
+              <a:graphicFrameLocks xmlns:a="http://schemas.openxmlformats.org/drawingml/2006/main" noChangeAspect="1"/>
+            </wp:cNvGraphicFramePr>
+            <a:graphic xmlns:a="http://schemas.openxmlformats.org/drawingml/2006/main">
+              <a:graphicData uri="http://schemas.openxmlformats.org/drawingml/2006/picture">
+                <pic:pic xmlns:pic="http://schemas.openxmlformats.org/drawingml/2006/picture">
+                  <pic:nvPicPr>
+                    <pic:cNvPr id="14" name="Picture 14" descr="A picture containing outdoor, night, crowd&#10;&#10;Description automatically generated"/>
+                    <pic:cNvPicPr/>
+                  </pic:nvPicPr>
+                  <pic:blipFill>
+                    <a:blip r:embed="rId7" cstate="print">
+                      <a:extLst>
+                        <a:ext uri="{28A0092B-C50C-407E-A947-70E740481C1C}">
+                          <a14:useLocalDpi xmlns:a14="http://schemas.microsoft.com/office/drawing/2010/main" val="0"/>
+                        </a:ext>
+                      </a:extLst>
+                    </a:blip>
+                    <a:stretch>
+                      <a:fillRect/>
+                    </a:stretch>
+                  </pic:blipFill>
+                  <pic:spPr>
+                    <a:xfrm>
+                      <a:off x="0" y="0"/>
+                      <a:ext cx="2301240" cy="1720215"/>
+                    </a:xfrm>
+                    <a:prstGeom prst="rect">
+                      <a:avLst/>
+                    </a:prstGeom>
+                  </pic:spPr>
+                </pic:pic>
+              </a:graphicData>
+            </a:graphic>
+            <wp14:sizeRelH relativeFrom="page">
+              <wp14:pctWidth>0</wp14:pctWidth>
+            </wp14:sizeRelH>
+            <wp14:sizeRelV relativeFrom="page">
+              <wp14:pctHeight>0</wp14:pctHeight>
+            </wp14:sizeRelV>
+          </wp:anchor>
+        </w:drawing>
+      </w:r>
+      <w:r>
+        <w:rPr>
+          <w:rFonts w:ascii="Times New Roman" w:hAnsi="Times New Roman" w:cs="Times New Roman"/>
+          <w:b/>
+          <w:bCs/>
+          <w:noProof/>
+        </w:rPr>
+        <w:drawing>
+          <wp:anchor distT="0" distB="0" distL="114300" distR="114300" simplePos="0" relativeHeight="251673600" behindDoc="1" locked="0" layoutInCell="1" allowOverlap="1" wp14:anchorId="3272F563" wp14:editId="1B53038F">
+            <wp:simplePos x="0" y="0"/>
+            <wp:positionH relativeFrom="column">
+              <wp:posOffset>2455545</wp:posOffset>
+            </wp:positionH>
+            <wp:positionV relativeFrom="paragraph">
+              <wp:posOffset>5558790</wp:posOffset>
+            </wp:positionV>
+            <wp:extent cx="2404110" cy="1802130"/>
+            <wp:effectExtent l="0" t="0" r="0" b="1270"/>
+            <wp:wrapTight wrapText="bothSides">
+              <wp:wrapPolygon edited="0">
+                <wp:start x="0" y="0"/>
+                <wp:lineTo x="0" y="21463"/>
+                <wp:lineTo x="21452" y="21463"/>
+                <wp:lineTo x="21452" y="0"/>
+                <wp:lineTo x="0" y="0"/>
+              </wp:wrapPolygon>
+            </wp:wrapTight>
+            <wp:docPr id="16" name="Picture 16" descr="A picture containing outdoor, night&#10;&#10;Description automatically generated"/>
+            <wp:cNvGraphicFramePr>
+              <a:graphicFrameLocks xmlns:a="http://schemas.openxmlformats.org/drawingml/2006/main" noChangeAspect="1"/>
+            </wp:cNvGraphicFramePr>
+            <a:graphic xmlns:a="http://schemas.openxmlformats.org/drawingml/2006/main">
+              <a:graphicData uri="http://schemas.openxmlformats.org/drawingml/2006/picture">
+                <pic:pic xmlns:pic="http://schemas.openxmlformats.org/drawingml/2006/picture">
+                  <pic:nvPicPr>
+                    <pic:cNvPr id="16" name="Picture 16" descr="A picture containing outdoor, night&#10;&#10;Description automatically generated"/>
+                    <pic:cNvPicPr/>
+                  </pic:nvPicPr>
+                  <pic:blipFill>
+                    <a:blip r:embed="rId8" cstate="print">
+                      <a:extLst>
+                        <a:ext uri="{28A0092B-C50C-407E-A947-70E740481C1C}">
+                          <a14:useLocalDpi xmlns:a14="http://schemas.microsoft.com/office/drawing/2010/main" val="0"/>
+                        </a:ext>
+                      </a:extLst>
+                    </a:blip>
+                    <a:stretch>
+                      <a:fillRect/>
+                    </a:stretch>
+                  </pic:blipFill>
+                  <pic:spPr>
+                    <a:xfrm>
+                      <a:off x="0" y="0"/>
+                      <a:ext cx="2404110" cy="1802130"/>
+                    </a:xfrm>
+                    <a:prstGeom prst="rect">
+                      <a:avLst/>
+                    </a:prstGeom>
+                  </pic:spPr>
+                </pic:pic>
+              </a:graphicData>
+            </a:graphic>
+            <wp14:sizeRelH relativeFrom="page">
+              <wp14:pctWidth>0</wp14:pctWidth>
+            </wp14:sizeRelH>
+            <wp14:sizeRelV relativeFrom="page">
+              <wp14:pctHeight>0</wp14:pctHeight>
+            </wp14:sizeRelV>
+          </wp:anchor>
+        </w:drawing>
+      </w:r>
+      <w:r>
+        <w:rPr>
+          <w:rFonts w:ascii="Times New Roman" w:hAnsi="Times New Roman" w:cs="Times New Roman"/>
+          <w:noProof/>
+        </w:rPr>
+        <w:drawing>
+          <wp:anchor distT="0" distB="0" distL="114300" distR="114300" simplePos="0" relativeHeight="251678720" behindDoc="1" locked="0" layoutInCell="1" allowOverlap="1" wp14:anchorId="3B840759" wp14:editId="2992C994">
+            <wp:simplePos x="0" y="0"/>
+            <wp:positionH relativeFrom="column">
+              <wp:posOffset>4820920</wp:posOffset>
+            </wp:positionH>
+            <wp:positionV relativeFrom="paragraph">
+              <wp:posOffset>341267</wp:posOffset>
+            </wp:positionV>
+            <wp:extent cx="2397760" cy="1798320"/>
+            <wp:effectExtent l="0" t="0" r="2540" b="5080"/>
+            <wp:wrapTight wrapText="bothSides">
+              <wp:wrapPolygon edited="0">
+                <wp:start x="21600" y="21600"/>
+                <wp:lineTo x="21600" y="92"/>
+                <wp:lineTo x="92" y="92"/>
+                <wp:lineTo x="92" y="21600"/>
+                <wp:lineTo x="21600" y="21600"/>
+              </wp:wrapPolygon>
+            </wp:wrapTight>
+            <wp:docPr id="5" name="Picture 5" descr="A picture containing outdoor, night&#10;&#10;Description automatically generated"/>
+            <wp:cNvGraphicFramePr>
+              <a:graphicFrameLocks xmlns:a="http://schemas.openxmlformats.org/drawingml/2006/main" noChangeAspect="1"/>
+            </wp:cNvGraphicFramePr>
+            <a:graphic xmlns:a="http://schemas.openxmlformats.org/drawingml/2006/main">
+              <a:graphicData uri="http://schemas.openxmlformats.org/drawingml/2006/picture">
+                <pic:pic xmlns:pic="http://schemas.openxmlformats.org/drawingml/2006/picture">
+                  <pic:nvPicPr>
+                    <pic:cNvPr id="5" name="Picture 5" descr="A picture containing outdoor, night&#10;&#10;Description automatically generated"/>
+                    <pic:cNvPicPr/>
+                  </pic:nvPicPr>
+                  <pic:blipFill>
+                    <a:blip r:embed="rId9" cstate="print">
+                      <a:extLst>
+                        <a:ext uri="{28A0092B-C50C-407E-A947-70E740481C1C}">
+                          <a14:useLocalDpi xmlns:a14="http://schemas.microsoft.com/office/drawing/2010/main" val="0"/>
+                        </a:ext>
+                      </a:extLst>
+                    </a:blip>
+                    <a:stretch>
+                      <a:fillRect/>
+                    </a:stretch>
+                  </pic:blipFill>
+                  <pic:spPr>
+                    <a:xfrm rot="10800000" flipH="1" flipV="1">
+                      <a:off x="0" y="0"/>
+                      <a:ext cx="2397760" cy="1798320"/>
+                    </a:xfrm>
+                    <a:prstGeom prst="rect">
+                      <a:avLst/>
+                    </a:prstGeom>
+                  </pic:spPr>
+                </pic:pic>
+              </a:graphicData>
+            </a:graphic>
+            <wp14:sizeRelH relativeFrom="page">
+              <wp14:pctWidth>0</wp14:pctWidth>
+            </wp14:sizeRelH>
+            <wp14:sizeRelV relativeFrom="page">
+              <wp14:pctHeight>0</wp14:pctHeight>
+            </wp14:sizeRelV>
+          </wp:anchor>
+        </w:drawing>
+      </w:r>
       <w:r>
         <w:rPr>
           <w:rFonts w:ascii="Times New Roman" w:hAnsi="Times New Roman" w:cs="Times New Roman"/>
@@ -55,7 +610,7 @@
                     <pic:cNvPicPr/>
                   </pic:nvPicPr>
                   <pic:blipFill>
-                    <a:blip r:embed="rId4" cstate="print">
+                    <a:blip r:embed="rId10" cstate="print">
                       <a:extLst>
                         <a:ext uri="{28A0092B-C50C-407E-A947-70E740481C1C}">
                           <a14:useLocalDpi xmlns:a14="http://schemas.microsoft.com/office/drawing/2010/main" val="0"/>
@@ -97,16 +652,16 @@
         <mc:AlternateContent>
           <mc:Choice Requires="wps">
             <w:drawing>
-              <wp:anchor distT="0" distB="0" distL="114300" distR="114300" simplePos="0" relativeHeight="251675648" behindDoc="0" locked="0" layoutInCell="1" allowOverlap="1" wp14:anchorId="60072B63" wp14:editId="248633C7">
+              <wp:anchor distT="0" distB="0" distL="114300" distR="114300" simplePos="0" relativeHeight="251675648" behindDoc="0" locked="0" layoutInCell="1" allowOverlap="1" wp14:anchorId="60072B63" wp14:editId="1F3082F4">
                 <wp:simplePos x="0" y="0"/>
                 <wp:positionH relativeFrom="column">
-                  <wp:posOffset>2536371</wp:posOffset>
+                  <wp:posOffset>2536190</wp:posOffset>
                 </wp:positionH>
                 <wp:positionV relativeFrom="paragraph">
-                  <wp:posOffset>151311</wp:posOffset>
+                  <wp:posOffset>151130</wp:posOffset>
                 </wp:positionV>
-                <wp:extent cx="2122714" cy="283029"/>
-                <wp:effectExtent l="0" t="0" r="11430" b="9525"/>
+                <wp:extent cx="2122714" cy="283464"/>
+                <wp:effectExtent l="0" t="0" r="11430" b="8890"/>
                 <wp:wrapNone/>
                 <wp:docPr id="17" name="Text Box 17"/>
                 <wp:cNvGraphicFramePr/>
@@ -117,7 +672,7 @@
                       <wps:spPr>
                         <a:xfrm>
                           <a:off x="0" y="0"/>
-                          <a:ext cx="2122714" cy="283029"/>
+                          <a:ext cx="2122714" cy="283464"/>
                         </a:xfrm>
                         <a:prstGeom prst="rect">
                           <a:avLst/>
@@ -161,13 +716,13 @@
                               <w:rPr>
                                 <w:rFonts w:ascii="Times New Roman" w:hAnsi="Times New Roman" w:cs="Times New Roman"/>
                               </w:rPr>
-                              <w:t>6</w:t>
+                              <w:t>8:</w:t>
                             </w:r>
                             <w:r>
                               <w:rPr>
                                 <w:rFonts w:ascii="Times New Roman" w:hAnsi="Times New Roman" w:cs="Times New Roman"/>
                               </w:rPr>
-                              <w:t xml:space="preserve">: </w:t>
+                              <w:t xml:space="preserve"> </w:t>
                             </w:r>
                             <w:r>
                               <w:rPr>
@@ -195,11 +750,7 @@
           </mc:Choice>
           <mc:Fallback>
             <w:pict>
-              <v:shapetype w14:anchorId="60072B63" id="_x0000_t202" coordsize="21600,21600" o:spt="202" path="m,l,21600r21600,l21600,xe">
-                <v:stroke joinstyle="miter"/>
-                <v:path gradientshapeok="t" o:connecttype="rect"/>
-              </v:shapetype>
-              <v:shape id="Text Box 17" o:spid="_x0000_s1026" type="#_x0000_t202" style="position:absolute;margin-left:199.7pt;margin-top:11.9pt;width:167.15pt;height:22.3pt;z-index:251675648;visibility:visible;mso-wrap-style:square;mso-height-percent:0;mso-wrap-distance-left:9pt;mso-wrap-distance-top:0;mso-wrap-distance-right:9pt;mso-wrap-distance-bottom:0;mso-position-horizontal:absolute;mso-position-horizontal-relative:text;mso-position-vertical:absolute;mso-position-vertical-relative:text;mso-height-percent:0;mso-height-relative:margin;v-text-anchor:top" o:gfxdata="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" fillcolor="white [3201]" strokeweight=".5pt">
+              <v:shape w14:anchorId="60072B63" id="Text Box 17" o:spid="_x0000_s1027" type="#_x0000_t202" style="position:absolute;margin-left:199.7pt;margin-top:11.9pt;width:167.15pt;height:22.3pt;z-index:251675648;visibility:visible;mso-wrap-style:square;mso-height-percent:0;mso-wrap-distance-left:9pt;mso-wrap-distance-top:0;mso-wrap-distance-right:9pt;mso-wrap-distance-bottom:0;mso-position-horizontal:absolute;mso-position-horizontal-relative:text;mso-position-vertical:absolute;mso-position-vertical-relative:text;mso-height-percent:0;mso-height-relative:margin;v-text-anchor:top" o:gfxdata="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" fillcolor="white [3201]" strokeweight=".5pt">
                 <v:textbox>
                   <w:txbxContent>
                     <w:p>
@@ -230,13 +781,13 @@
                         <w:rPr>
                           <w:rFonts w:ascii="Times New Roman" w:hAnsi="Times New Roman" w:cs="Times New Roman"/>
                         </w:rPr>
-                        <w:t>6</w:t>
+                        <w:t>8:</w:t>
                       </w:r>
                       <w:r>
                         <w:rPr>
                           <w:rFonts w:ascii="Times New Roman" w:hAnsi="Times New Roman" w:cs="Times New Roman"/>
                         </w:rPr>
-                        <w:t xml:space="preserve">: </w:t>
+                        <w:t xml:space="preserve"> </w:t>
                       </w:r>
                       <w:r>
                         <w:rPr>
@@ -251,148 +802,6 @@
             </w:pict>
           </mc:Fallback>
         </mc:AlternateContent>
-      </w:r>
-      <w:r>
-        <w:rPr>
-          <w:rFonts w:ascii="Times New Roman" w:hAnsi="Times New Roman" w:cs="Times New Roman"/>
-          <w:b/>
-          <w:bCs/>
-          <w:noProof/>
-        </w:rPr>
-        <w:drawing>
-          <wp:anchor distT="0" distB="0" distL="114300" distR="114300" simplePos="0" relativeHeight="251671552" behindDoc="1" locked="0" layoutInCell="1" allowOverlap="1" wp14:anchorId="5FF33708" wp14:editId="3085CEDE">
-            <wp:simplePos x="0" y="0"/>
-            <wp:positionH relativeFrom="column">
-              <wp:posOffset>2444750</wp:posOffset>
-            </wp:positionH>
-            <wp:positionV relativeFrom="paragraph">
-              <wp:posOffset>2139950</wp:posOffset>
-            </wp:positionV>
-            <wp:extent cx="2301240" cy="1720215"/>
-            <wp:effectExtent l="0" t="0" r="0" b="0"/>
-            <wp:wrapTight wrapText="bothSides">
-              <wp:wrapPolygon edited="0">
-                <wp:start x="0" y="0"/>
-                <wp:lineTo x="0" y="21369"/>
-                <wp:lineTo x="21457" y="21369"/>
-                <wp:lineTo x="21457" y="0"/>
-                <wp:lineTo x="0" y="0"/>
-              </wp:wrapPolygon>
-            </wp:wrapTight>
-            <wp:docPr id="14" name="Picture 14" descr="A picture containing outdoor, night, crowd&#10;&#10;Description automatically generated"/>
-            <wp:cNvGraphicFramePr>
-              <a:graphicFrameLocks xmlns:a="http://schemas.openxmlformats.org/drawingml/2006/main" noChangeAspect="1"/>
-            </wp:cNvGraphicFramePr>
-            <a:graphic xmlns:a="http://schemas.openxmlformats.org/drawingml/2006/main">
-              <a:graphicData uri="http://schemas.openxmlformats.org/drawingml/2006/picture">
-                <pic:pic xmlns:pic="http://schemas.openxmlformats.org/drawingml/2006/picture">
-                  <pic:nvPicPr>
-                    <pic:cNvPr id="14" name="Picture 14" descr="A picture containing outdoor, night, crowd&#10;&#10;Description automatically generated"/>
-                    <pic:cNvPicPr/>
-                  </pic:nvPicPr>
-                  <pic:blipFill>
-                    <a:blip r:embed="rId5" cstate="print">
-                      <a:extLst>
-                        <a:ext uri="{28A0092B-C50C-407E-A947-70E740481C1C}">
-                          <a14:useLocalDpi xmlns:a14="http://schemas.microsoft.com/office/drawing/2010/main" val="0"/>
-                        </a:ext>
-                      </a:extLst>
-                    </a:blip>
-                    <a:stretch>
-                      <a:fillRect/>
-                    </a:stretch>
-                  </pic:blipFill>
-                  <pic:spPr>
-                    <a:xfrm>
-                      <a:off x="0" y="0"/>
-                      <a:ext cx="2301240" cy="1720215"/>
-                    </a:xfrm>
-                    <a:prstGeom prst="rect">
-                      <a:avLst/>
-                    </a:prstGeom>
-                  </pic:spPr>
-                </pic:pic>
-              </a:graphicData>
-            </a:graphic>
-            <wp14:sizeRelH relativeFrom="page">
-              <wp14:pctWidth>0</wp14:pctWidth>
-            </wp14:sizeRelH>
-            <wp14:sizeRelV relativeFrom="page">
-              <wp14:pctHeight>0</wp14:pctHeight>
-            </wp14:sizeRelV>
-          </wp:anchor>
-        </w:drawing>
-      </w:r>
-      <w:r>
-        <w:rPr>
-          <w:rFonts w:ascii="Times New Roman" w:hAnsi="Times New Roman" w:cs="Times New Roman"/>
-          <w:b/>
-          <w:bCs/>
-          <w:noProof/>
-        </w:rPr>
-        <w:drawing>
-          <wp:anchor distT="0" distB="0" distL="114300" distR="114300" simplePos="0" relativeHeight="251673600" behindDoc="1" locked="0" layoutInCell="1" allowOverlap="1" wp14:anchorId="3272F563" wp14:editId="35B604C1">
-            <wp:simplePos x="0" y="0"/>
-            <wp:positionH relativeFrom="column">
-              <wp:posOffset>2455636</wp:posOffset>
-            </wp:positionH>
-            <wp:positionV relativeFrom="paragraph">
-              <wp:posOffset>5599611</wp:posOffset>
-            </wp:positionV>
-            <wp:extent cx="2404110" cy="1802130"/>
-            <wp:effectExtent l="0" t="0" r="0" b="1270"/>
-            <wp:wrapTight wrapText="bothSides">
-              <wp:wrapPolygon edited="0">
-                <wp:start x="0" y="0"/>
-                <wp:lineTo x="0" y="21463"/>
-                <wp:lineTo x="21452" y="21463"/>
-                <wp:lineTo x="21452" y="0"/>
-                <wp:lineTo x="0" y="0"/>
-              </wp:wrapPolygon>
-            </wp:wrapTight>
-            <wp:docPr id="16" name="Picture 16" descr="A picture containing outdoor, night&#10;&#10;Description automatically generated"/>
-            <wp:cNvGraphicFramePr>
-              <a:graphicFrameLocks xmlns:a="http://schemas.openxmlformats.org/drawingml/2006/main" noChangeAspect="1"/>
-            </wp:cNvGraphicFramePr>
-            <a:graphic xmlns:a="http://schemas.openxmlformats.org/drawingml/2006/main">
-              <a:graphicData uri="http://schemas.openxmlformats.org/drawingml/2006/picture">
-                <pic:pic xmlns:pic="http://schemas.openxmlformats.org/drawingml/2006/picture">
-                  <pic:nvPicPr>
-                    <pic:cNvPr id="16" name="Picture 16" descr="A picture containing outdoor, night&#10;&#10;Description automatically generated"/>
-                    <pic:cNvPicPr/>
-                  </pic:nvPicPr>
-                  <pic:blipFill>
-                    <a:blip r:embed="rId6" cstate="print">
-                      <a:extLst>
-                        <a:ext uri="{28A0092B-C50C-407E-A947-70E740481C1C}">
-                          <a14:useLocalDpi xmlns:a14="http://schemas.microsoft.com/office/drawing/2010/main" val="0"/>
-                        </a:ext>
-                      </a:extLst>
-                    </a:blip>
-                    <a:stretch>
-                      <a:fillRect/>
-                    </a:stretch>
-                  </pic:blipFill>
-                  <pic:spPr>
-                    <a:xfrm>
-                      <a:off x="0" y="0"/>
-                      <a:ext cx="2404110" cy="1802130"/>
-                    </a:xfrm>
-                    <a:prstGeom prst="rect">
-                      <a:avLst/>
-                    </a:prstGeom>
-                  </pic:spPr>
-                </pic:pic>
-              </a:graphicData>
-            </a:graphic>
-            <wp14:sizeRelH relativeFrom="page">
-              <wp14:pctWidth>0</wp14:pctWidth>
-            </wp14:sizeRelH>
-            <wp14:sizeRelV relativeFrom="page">
-              <wp14:pctHeight>0</wp14:pctHeight>
-            </wp14:sizeRelV>
-          </wp:anchor>
-        </w:drawing>
       </w:r>
       <w:r>
         <w:rPr>
@@ -433,7 +842,7 @@
                     <pic:cNvPicPr/>
                   </pic:nvPicPr>
                   <pic:blipFill>
-                    <a:blip r:embed="rId7" cstate="print">
+                    <a:blip r:embed="rId11" cstate="print">
                       <a:extLst>
                         <a:ext uri="{28A0092B-C50C-407E-A947-70E740481C1C}">
                           <a14:useLocalDpi xmlns:a14="http://schemas.microsoft.com/office/drawing/2010/main" val="0"/>
@@ -504,7 +913,7 @@
                     <pic:cNvPicPr/>
                   </pic:nvPicPr>
                   <pic:blipFill>
-                    <a:blip r:embed="rId8" cstate="print">
+                    <a:blip r:embed="rId12" cstate="print">
                       <a:extLst>
                         <a:ext uri="{28A0092B-C50C-407E-A947-70E740481C1C}">
                           <a14:useLocalDpi xmlns:a14="http://schemas.microsoft.com/office/drawing/2010/main" val="0"/>
@@ -676,7 +1085,7 @@
                     <pic:cNvPicPr/>
                   </pic:nvPicPr>
                   <pic:blipFill>
-                    <a:blip r:embed="rId9" cstate="print">
+                    <a:blip r:embed="rId13" cstate="print">
                       <a:extLst>
                         <a:ext uri="{28A0092B-C50C-407E-A947-70E740481C1C}">
                           <a14:useLocalDpi xmlns:a14="http://schemas.microsoft.com/office/drawing/2010/main" val="0"/>
@@ -747,7 +1156,7 @@
                     <pic:cNvPicPr/>
                   </pic:nvPicPr>
                   <pic:blipFill>
-                    <a:blip r:embed="rId10" cstate="print">
+                    <a:blip r:embed="rId14" cstate="print">
                       <a:extLst>
                         <a:ext uri="{28A0092B-C50C-407E-A947-70E740481C1C}">
                           <a14:useLocalDpi xmlns:a14="http://schemas.microsoft.com/office/drawing/2010/main" val="0"/>
@@ -818,7 +1227,7 @@
                     <pic:cNvPicPr/>
                   </pic:nvPicPr>
                   <pic:blipFill>
-                    <a:blip r:embed="rId11" cstate="print">
+                    <a:blip r:embed="rId15" cstate="print">
                       <a:extLst>
                         <a:ext uri="{28A0092B-C50C-407E-A947-70E740481C1C}">
                           <a14:useLocalDpi xmlns:a14="http://schemas.microsoft.com/office/drawing/2010/main" val="0"/>
@@ -1000,6 +1409,7 @@
     <w:lsdException w:name="HTML Sample" w:semiHidden="1" w:unhideWhenUsed="1"/>
     <w:lsdException w:name="HTML Typewriter" w:semiHidden="1" w:unhideWhenUsed="1"/>
     <w:lsdException w:name="HTML Variable" w:semiHidden="1" w:unhideWhenUsed="1"/>
+    <w:lsdException w:name="Normal Table" w:semiHidden="1" w:unhideWhenUsed="1"/>
     <w:lsdException w:name="annotation subject" w:semiHidden="1" w:unhideWhenUsed="1"/>
     <w:lsdException w:name="No List" w:semiHidden="1" w:unhideWhenUsed="1"/>
     <w:lsdException w:name="Outline List 1" w:semiHidden="1" w:unhideWhenUsed="1"/>
@@ -1046,8 +1456,10 @@
     <w:lsdException w:name="Table Subtle 2" w:semiHidden="1" w:unhideWhenUsed="1"/>
     <w:lsdException w:name="Table Web 1" w:semiHidden="1" w:unhideWhenUsed="1"/>
     <w:lsdException w:name="Table Web 2" w:semiHidden="1" w:unhideWhenUsed="1"/>
+    <w:lsdException w:name="Table Web 3" w:semiHidden="1" w:unhideWhenUsed="1"/>
     <w:lsdException w:name="Balloon Text" w:semiHidden="1" w:unhideWhenUsed="1"/>
     <w:lsdException w:name="Table Grid" w:uiPriority="39"/>
+    <w:lsdException w:name="Table Theme" w:semiHidden="1" w:unhideWhenUsed="1"/>
     <w:lsdException w:name="Placeholder Text" w:semiHidden="1"/>
     <w:lsdException w:name="No Spacing" w:uiPriority="1" w:qFormat="1"/>
     <w:lsdException w:name="Light Shading" w:uiPriority="60"/>

</xml_diff>